<commit_message>
Added non-functional requirements to table
</commit_message>
<xml_diff>
--- a/docs/User Interface Specification/SE_QA_04.docx
+++ b/docs/User Interface Specification/SE_QA_04.docx
@@ -194,7 +194,10 @@
               <w:t>2</w:t>
             </w:r>
             <w:r>
-              <w:t>5th</w:t>
+              <w:t>7</w:t>
+            </w:r>
+            <w:r>
+              <w:t>th</w:t>
             </w:r>
             <w:r>
               <w:t xml:space="preserve"> February 2022</w:t>
@@ -237,7 +240,7 @@
                   <w:t>.</w:t>
                 </w:r>
                 <w:r>
-                  <w:t>3</w:t>
+                  <w:t>4</w:t>
                 </w:r>
               </w:sdtContent>
             </w:sdt>
@@ -282,7 +285,7 @@
               <w:sdtEndPr/>
               <w:sdtContent>
                 <w:r>
-                  <w:t>For Review</w:t>
+                  <w:t>Release</w:t>
                 </w:r>
               </w:sdtContent>
             </w:sdt>
@@ -2709,6 +2712,44 @@
           </w:p>
         </w:tc>
       </w:tr>
+      <w:tr>
+        <w:tc>
+          <w:tcPr>
+            <w:tcW w:w="1418" w:type="dxa"/>
+          </w:tcPr>
+          <w:p>
+            <w:r>
+              <w:t>4.0</w:t>
+            </w:r>
+          </w:p>
+        </w:tc>
+        <w:tc>
+          <w:tcPr>
+            <w:tcW w:w="2278" w:type="dxa"/>
+          </w:tcPr>
+          <w:p>
+            <w:r>
+              <w:t>Appearance and User Experience</w:t>
+            </w:r>
+          </w:p>
+        </w:tc>
+        <w:tc>
+          <w:tcPr>
+            <w:tcW w:w="5386" w:type="dxa"/>
+          </w:tcPr>
+          <w:p>
+            <w:r>
+              <w:t>The UI is intuitive and has a consistent style. [EIR1]</w:t>
+            </w:r>
+          </w:p>
+          <w:p/>
+          <w:p>
+            <w:r>
+              <w:t>The UI features responsive web design so a wide range of devices will be supported. For instance the mobile navigation will be hidden under a hamburger menu where it won’t be hidden on a desktop view. [EIR2]</w:t>
+            </w:r>
+          </w:p>
+        </w:tc>
+      </w:tr>
     </w:tbl>
     <w:p>
       <w:pPr>
@@ -2862,14 +2903,27 @@
                             <w:r>
                               <w:t xml:space="preserve">Figure </w:t>
                             </w:r>
-                            <w:fldSimple w:instr=" SEQ Figure \* ARABIC ">
-                              <w:r>
-                                <w:rPr>
-                                  <w:noProof/>
-                                </w:rPr>
-                                <w:t>1</w:t>
-                              </w:r>
-                            </w:fldSimple>
+                            <w:r>
+                              <w:fldChar w:fldCharType="begin"/>
+                            </w:r>
+                            <w:r>
+                              <w:instrText xml:space="preserve"> SEQ Figure \* ARABIC </w:instrText>
+                            </w:r>
+                            <w:r>
+                              <w:fldChar w:fldCharType="separate"/>
+                            </w:r>
+                            <w:r>
+                              <w:rPr>
+                                <w:noProof/>
+                              </w:rPr>
+                              <w:t>1</w:t>
+                            </w:r>
+                            <w:r>
+                              <w:rPr>
+                                <w:noProof/>
+                              </w:rPr>
+                              <w:fldChar w:fldCharType="end"/>
+                            </w:r>
                             <w:r>
                               <w:t>: Use case diagram</w:t>
                             </w:r>
@@ -3454,13 +3508,96 @@
             <w:tcW w:w="864" w:type="dxa"/>
             <w:tcBorders>
               <w:top w:val="single" w:sz="4" w:space="0" w:color="auto"/>
+              <w:bottom w:val="single" w:sz="4" w:space="0" w:color="auto"/>
+              <w:right w:val="single" w:sz="4" w:space="0" w:color="auto"/>
+            </w:tcBorders>
+          </w:tcPr>
+          <w:p>
+            <w:r>
+              <w:t>1.3</w:t>
+            </w:r>
+          </w:p>
+        </w:tc>
+        <w:tc>
+          <w:tcPr>
+            <w:tcW w:w="1008" w:type="dxa"/>
+            <w:tcBorders>
+              <w:top w:val="single" w:sz="4" w:space="0" w:color="auto"/>
+              <w:left w:val="single" w:sz="4" w:space="0" w:color="auto"/>
+              <w:bottom w:val="single" w:sz="4" w:space="0" w:color="auto"/>
+              <w:right w:val="single" w:sz="4" w:space="0" w:color="auto"/>
+            </w:tcBorders>
+          </w:tcPr>
+          <w:p>
+            <w:r>
+              <w:t>N/A</w:t>
+            </w:r>
+          </w:p>
+        </w:tc>
+        <w:tc>
+          <w:tcPr>
+            <w:tcW w:w="1193" w:type="dxa"/>
+            <w:tcBorders>
+              <w:top w:val="single" w:sz="4" w:space="0" w:color="auto"/>
+              <w:left w:val="single" w:sz="4" w:space="0" w:color="auto"/>
+              <w:bottom w:val="single" w:sz="4" w:space="0" w:color="auto"/>
+              <w:right w:val="single" w:sz="4" w:space="0" w:color="auto"/>
+            </w:tcBorders>
+          </w:tcPr>
+          <w:p>
+            <w:r>
+              <w:t>25/02/2022</w:t>
+            </w:r>
+          </w:p>
+        </w:tc>
+        <w:tc>
+          <w:tcPr>
+            <w:tcW w:w="3969" w:type="dxa"/>
+            <w:tcBorders>
+              <w:top w:val="single" w:sz="4" w:space="0" w:color="auto"/>
+              <w:left w:val="single" w:sz="4" w:space="0" w:color="auto"/>
+              <w:bottom w:val="single" w:sz="4" w:space="0" w:color="auto"/>
+              <w:right w:val="single" w:sz="4" w:space="0" w:color="auto"/>
+            </w:tcBorders>
+          </w:tcPr>
+          <w:p>
+            <w:r>
+              <w:t>Touching up</w:t>
+            </w:r>
+          </w:p>
+        </w:tc>
+        <w:tc>
+          <w:tcPr>
+            <w:tcW w:w="1318" w:type="dxa"/>
+            <w:tcBorders>
+              <w:top w:val="single" w:sz="4" w:space="0" w:color="auto"/>
+              <w:left w:val="single" w:sz="4" w:space="0" w:color="auto"/>
+              <w:bottom w:val="single" w:sz="4" w:space="0" w:color="auto"/>
+            </w:tcBorders>
+          </w:tcPr>
+          <w:p>
+            <w:r>
+              <w:t>Olh20</w:t>
+            </w:r>
+          </w:p>
+        </w:tc>
+      </w:tr>
+      <w:tr>
+        <w:trPr>
+          <w:jc w:val="center"/>
+        </w:trPr>
+        <w:tc>
+          <w:tcPr>
+            <w:tcW w:w="864" w:type="dxa"/>
+            <w:tcBorders>
+              <w:top w:val="single" w:sz="4" w:space="0" w:color="auto"/>
               <w:bottom w:val="single" w:sz="12" w:space="0" w:color="000000"/>
               <w:right w:val="single" w:sz="4" w:space="0" w:color="auto"/>
             </w:tcBorders>
           </w:tcPr>
           <w:p>
             <w:r>
-              <w:t>1.3</w:t>
+              <w:t>1.4</w:t>
             </w:r>
           </w:p>
         </w:tc>
@@ -3492,7 +3629,7 @@
           </w:tcPr>
           <w:p>
             <w:r>
-              <w:t>25/02/2022</w:t>
+              <w:t>27/02/2022</w:t>
             </w:r>
           </w:p>
         </w:tc>
@@ -3508,7 +3645,7 @@
           </w:tcPr>
           <w:p>
             <w:r>
-              <w:t>Touching up</w:t>
+              <w:t>Added non-functional requirements to table</w:t>
             </w:r>
           </w:p>
         </w:tc>
@@ -3734,7 +3871,7 @@
       <w:sdtEndPr/>
       <w:sdtContent>
         <w:r>
-          <w:t>1.3</w:t>
+          <w:t>1.4</w:t>
         </w:r>
       </w:sdtContent>
     </w:sdt>
@@ -3751,7 +3888,7 @@
       <w:sdtEndPr/>
       <w:sdtContent>
         <w:r>
-          <w:t>For Review</w:t>
+          <w:t>Release</w:t>
         </w:r>
       </w:sdtContent>
     </w:sdt>
@@ -5592,6 +5729,7 @@
   <w:style w:type="character" w:default="1" w:styleId="DefaultParagraphFont">
     <w:name w:val="Default Paragraph Font"/>
     <w:uiPriority w:val="1"/>
+    <w:semiHidden/>
     <w:unhideWhenUsed/>
   </w:style>
   <w:style w:type="table" w:default="1" w:styleId="TableNormal">
@@ -6256,6 +6394,7 @@
     <w:rsid w:val="00920980"/>
     <w:rsid w:val="00A86277"/>
     <w:rsid w:val="00A97E21"/>
+    <w:rsid w:val="00D47FB3"/>
     <w:rsid w:val="00D56F88"/>
   </w:rsids>
   <m:mathPr>

</xml_diff>